<commit_message>
951980_1 Added 18th rephrasing KB
</commit_message>
<xml_diff>
--- a/KB-PDF-category/How to Convert MHTML files to PDF documents in ASP.NET Core PDF.docx
+++ b/KB-PDF-category/How to Convert MHTML files to PDF documents in ASP.NET Core PDF.docx
@@ -3,12 +3,18 @@
 <w:document xmlns:wpc="http://schemas.microsoft.com/office/word/2010/wordprocessingCanvas" xmlns:cx="http://schemas.microsoft.com/office/drawing/2014/chartex" xmlns:cx1="http://schemas.microsoft.com/office/drawing/2015/9/8/chartex" xmlns:cx2="http://schemas.microsoft.com/office/drawing/2015/10/21/chartex" xmlns:cx3="http://schemas.microsoft.com/office/drawing/2016/5/9/chartex" xmlns:cx4="http://schemas.microsoft.com/office/drawing/2016/5/10/chartex" xmlns:cx5="http://schemas.microsoft.com/office/drawing/2016/5/11/chartex" xmlns:cx6="http://schemas.microsoft.com/office/drawing/2016/5/12/chartex" xmlns:cx7="http://schemas.microsoft.com/office/drawing/2016/5/13/chartex" xmlns:cx8="http://schemas.microsoft.com/office/drawing/2016/5/14/chartex" xmlns:mc="http://schemas.openxmlformats.org/markup-compatibility/2006" xmlns:aink="http://schemas.microsoft.com/office/drawing/2016/ink" xmlns:am3d="http://schemas.microsoft.com/office/drawing/2017/model3d" xmlns:o="urn:schemas-microsoft-com:office:office" xmlns:oel="http://schemas.microsoft.com/office/2019/extlst" xmlns:r="http://schemas.openxmlformats.org/officeDocument/2006/relationships" xmlns:m="http://schemas.openxmlformats.org/officeDocument/2006/math" xmlns:v="urn:schemas-microsoft-com:vml" xmlns:wp14="http://schemas.microsoft.com/office/word/2010/wordprocessingDrawing" xmlns:wp="http://schemas.openxmlformats.org/drawingml/2006/wordprocessingDrawing" xmlns:w10="urn:schemas-microsoft-com:office:word" xmlns:w="http://schemas.openxmlformats.org/wordprocessingml/2006/main" xmlns:w14="http://schemas.microsoft.com/office/word/2010/wordml" xmlns:w15="http://schemas.microsoft.com/office/word/2012/wordml" xmlns:w16cex="http://schemas.microsoft.com/office/word/2018/wordml/cex" xmlns:w16cid="http://schemas.microsoft.com/office/word/2016/wordml/cid" xmlns:w16="http://schemas.microsoft.com/office/word/2018/wordml" xmlns:w16du="http://schemas.microsoft.com/office/word/2023/wordml/word16du" xmlns:w16sdtdh="http://schemas.microsoft.com/office/word/2020/wordml/sdtdatahash" xmlns:w16sdtfl="http://schemas.microsoft.com/office/word/2024/wordml/sdtformatlock" xmlns:w16se="http://schemas.microsoft.com/office/word/2015/wordml/symex" xmlns:wpg="http://schemas.microsoft.com/office/word/2010/wordprocessingGroup" xmlns:wpi="http://schemas.microsoft.com/office/word/2010/wordprocessingInk" xmlns:wne="http://schemas.microsoft.com/office/word/2006/wordml" xmlns:wps="http://schemas.microsoft.com/office/word/2010/wordprocessingShape" mc:Ignorable="w14 w15 w16se w16cid w16 w16cex w16sdtdh w16sdtfl w16du wp14">
   <w:body>
     <w:p>
-      <w:r>
+      <w:pPr>
         <w:rPr>
           <w:b/>
           <w:bCs/>
         </w:rPr>
-        <w:t>How to Convert MHTML files to PDF documents in ASP.NET Core PDF</w:t>
+      </w:pPr>
+      <w:r>
+        <w:rPr>
+          <w:b/>
+          <w:bCs/>
+        </w:rPr>
+        <w:t>Convert MHTML Files to PDF Documents Using ASP.NET Core</w:t>
       </w:r>
     </w:p>
     <w:p>
@@ -26,20 +32,21 @@
         </w:r>
       </w:hyperlink>
       <w:r>
-        <w:t> is a PDF library for converting webpages, SVG, MHTML, and HTML files to PDF using C#. It uses the popular rendering engine Blink (Google Chrome). It is reliable and accurate. The conversion process preserves all graphics, images, text, fonts, and the layout of the original HTML document or webpage. Using this </w:t>
-      </w:r>
-      <w:hyperlink r:id="rId6" w:tgtFrame="_blank" w:history="1">
+        <w:t xml:space="preserve"> is a PDF library for converting webpages, SVG, MHTML, and HTML files to PDF using C#. </w:t>
+      </w:r>
+      <w:r>
+        <w:t xml:space="preserve">This guide covers the necessary steps, tools, and code examples to help you integrate MHTML to PDF conversion into your </w:t>
+      </w:r>
+      <w:hyperlink r:id="rId6" w:history="1">
         <w:r>
           <w:rPr>
             <w:rStyle w:val="Hyperlink"/>
-            <w:b/>
-            <w:bCs/>
           </w:rPr>
-          <w:t>ASP.NET Core PDF</w:t>
+          <w:t>ASP.NET Core</w:t>
         </w:r>
       </w:hyperlink>
       <w:r>
-        <w:t> library, you can easily convert MHTML files to documents.</w:t>
+        <w:t xml:space="preserve"> applications.</w:t>
       </w:r>
     </w:p>
     <w:p>
@@ -48,27 +55,41 @@
           <w:b/>
           <w:bCs/>
         </w:rPr>
-        <w:t>Steps to convert MHTML to PDF programmatically</w:t>
+        <w:t>Steps to Convert MHTML to PDF Programmatically</w:t>
       </w:r>
     </w:p>
     <w:p>
-      <w:pPr>
-        <w:numPr>
-          <w:ilvl w:val="0"/>
-          <w:numId w:val="1"/>
-        </w:numPr>
-      </w:pPr>
-      <w:r>
-        <w:t>Create a new console application project.</w:t>
-      </w:r>
-    </w:p>
-    <w:p>
-      <w:r>
+      <w:r>
+        <w:t>1</w:t>
+      </w:r>
+      <w:r>
+        <w:rPr>
+          <w:b/>
+          <w:bCs/>
+        </w:rPr>
+        <w:t>. Create a New Project</w:t>
+      </w:r>
+      <w:r>
+        <w:t>:</w:t>
+      </w:r>
+      <w:r>
+        <w:t xml:space="preserve"> </w:t>
+      </w:r>
+      <w:r>
+        <w:t>Start a new Console application in .NET Core to facilitate the HTML-to-PDF conversion process.</w:t>
+      </w:r>
+      <w:r>
+        <w:t xml:space="preserve"> </w:t>
+      </w:r>
+      <w:r>
+        <w:rPr>
+          <w:noProof/>
+        </w:rPr>
         <w:drawing>
-          <wp:inline distT="0" distB="0" distL="0" distR="0" wp14:anchorId="0549E24E" wp14:editId="7F723F7F">
-            <wp:extent cx="5943600" cy="4134485"/>
+          <wp:inline distT="0" distB="0" distL="0" distR="0" wp14:anchorId="7A8658E1" wp14:editId="0F0C9C9D">
+            <wp:extent cx="5943600" cy="3190240"/>
             <wp:effectExtent l="0" t="0" r="0" b="0"/>
-            <wp:docPr id="1245906234" name="Picture 6" descr="A screenshot of a computer&#10;&#10;AI-generated content may be incorrect."/>
+            <wp:docPr id="2084309583" name="Picture 1" descr="Console sample creation"/>
             <wp:cNvGraphicFramePr>
               <a:graphicFrameLocks xmlns:a="http://schemas.openxmlformats.org/drawingml/2006/main" noChangeAspect="1"/>
             </wp:cNvGraphicFramePr>
@@ -76,7 +97,7 @@
               <a:graphicData uri="http://schemas.openxmlformats.org/drawingml/2006/picture">
                 <pic:pic xmlns:pic="http://schemas.openxmlformats.org/drawingml/2006/picture">
                   <pic:nvPicPr>
-                    <pic:cNvPr id="1245906234" name="Picture 6" descr="A screenshot of a computer&#10;&#10;AI-generated content may be incorrect."/>
+                    <pic:cNvPr id="0" name="Picture 1" descr="Console sample creation"/>
                     <pic:cNvPicPr>
                       <a:picLocks noChangeAspect="1" noChangeArrowheads="1"/>
                     </pic:cNvPicPr>
@@ -97,7 +118,7 @@
                   <pic:spPr bwMode="auto">
                     <a:xfrm>
                       <a:off x="0" y="0"/>
-                      <a:ext cx="5943600" cy="4134485"/>
+                      <a:ext cx="5943600" cy="3190240"/>
                     </a:xfrm>
                     <a:prstGeom prst="rect">
                       <a:avLst/>
@@ -115,50 +136,59 @@
       </w:r>
     </w:p>
     <w:p>
-      <w:pPr>
-        <w:numPr>
-          <w:ilvl w:val="0"/>
-          <w:numId w:val="1"/>
-        </w:numPr>
-      </w:pPr>
-      <w:r>
-        <w:t>Install the </w:t>
-      </w:r>
-      <w:hyperlink r:id="rId8" w:tgtFrame="_blank" w:history="1">
+      <w:r>
+        <w:t>2.</w:t>
+      </w:r>
+      <w:r>
+        <w:t xml:space="preserve"> </w:t>
+      </w:r>
+      <w:r>
+        <w:rPr>
+          <w:b/>
+          <w:bCs/>
+        </w:rPr>
+        <w:t>Install Required Packages</w:t>
+      </w:r>
+      <w:r>
+        <w:t xml:space="preserve">: Add the </w:t>
+      </w:r>
+      <w:hyperlink r:id="rId8" w:history="1">
         <w:r>
           <w:rPr>
             <w:rStyle w:val="Hyperlink"/>
-            <w:b/>
-            <w:bCs/>
           </w:rPr>
           <w:t>Syncfusion.HtmlToPdfConverter.Net.Windows</w:t>
         </w:r>
       </w:hyperlink>
       <w:r>
-        <w:t> NuGet package as a reference in your console application from </w:t>
-      </w:r>
-      <w:hyperlink r:id="rId9" w:tgtFrame="_blank" w:history="1">
+        <w:t xml:space="preserve"> NuGet package from </w:t>
+      </w:r>
+      <w:hyperlink r:id="rId9" w:history="1">
         <w:r>
           <w:rPr>
             <w:rStyle w:val="Hyperlink"/>
-            <w:b/>
-            <w:bCs/>
           </w:rPr>
-          <w:t>Nuget.org</w:t>
+          <w:t>NuGet.org</w:t>
         </w:r>
       </w:hyperlink>
       <w:r>
+        <w:t xml:space="preserve"> to your project</w:t>
+      </w:r>
+      <w:r>
         <w:t>.</w:t>
       </w:r>
     </w:p>
     <w:p>
       <w:r>
+        <w:rPr>
+          <w:noProof/>
+        </w:rPr>
         <w:lastRenderedPageBreak/>
         <w:drawing>
-          <wp:inline distT="0" distB="0" distL="0" distR="0" wp14:anchorId="7E7B8394" wp14:editId="5CFAEFAF">
-            <wp:extent cx="5943600" cy="3044825"/>
-            <wp:effectExtent l="0" t="0" r="0" b="3175"/>
-            <wp:docPr id="647435106" name="Picture 5" descr="A screenshot of a computer&#10;&#10;AI-generated content may be incorrect."/>
+          <wp:inline distT="0" distB="0" distL="0" distR="0" wp14:anchorId="71E0E3A9" wp14:editId="493F6DB8">
+            <wp:extent cx="5943600" cy="2889250"/>
+            <wp:effectExtent l="0" t="0" r="0" b="6350"/>
+            <wp:docPr id="1827577671" name="Picture 3" descr="A screenshot of a computer&#10;&#10;AI-generated content may be incorrect."/>
             <wp:cNvGraphicFramePr>
               <a:graphicFrameLocks xmlns:a="http://schemas.openxmlformats.org/drawingml/2006/main" noChangeAspect="1"/>
             </wp:cNvGraphicFramePr>
@@ -166,7 +196,7 @@
               <a:graphicData uri="http://schemas.openxmlformats.org/drawingml/2006/picture">
                 <pic:pic xmlns:pic="http://schemas.openxmlformats.org/drawingml/2006/picture">
                   <pic:nvPicPr>
-                    <pic:cNvPr id="647435106" name="Picture 5" descr="A screenshot of a computer&#10;&#10;AI-generated content may be incorrect."/>
+                    <pic:cNvPr id="1827577671" name="Picture 3" descr="A screenshot of a computer&#10;&#10;AI-generated content may be incorrect."/>
                     <pic:cNvPicPr>
                       <a:picLocks noChangeAspect="1" noChangeArrowheads="1"/>
                     </pic:cNvPicPr>
@@ -187,7 +217,7 @@
                   <pic:spPr bwMode="auto">
                     <a:xfrm>
                       <a:off x="0" y="0"/>
-                      <a:ext cx="5943600" cy="3044825"/>
+                      <a:ext cx="5943600" cy="2889250"/>
                     </a:xfrm>
                     <a:prstGeom prst="rect">
                       <a:avLst/>
@@ -206,13 +236,26 @@
     </w:p>
     <w:p>
       <w:pPr>
-        <w:numPr>
-          <w:ilvl w:val="0"/>
-          <w:numId w:val="1"/>
-        </w:numPr>
+        <w:rPr>
+          <w:b/>
+          <w:bCs/>
+        </w:rPr>
       </w:pPr>
       <w:r>
-        <w:t>Include the following namespaces in the </w:t>
+        <w:t>3.</w:t>
+      </w:r>
+      <w:r>
+        <w:t xml:space="preserve"> </w:t>
+      </w:r>
+      <w:r>
+        <w:rPr>
+          <w:b/>
+          <w:bCs/>
+        </w:rPr>
+        <w:t>Set Up Your Environment</w:t>
+      </w:r>
+      <w:r>
+        <w:t xml:space="preserve">: In the </w:t>
       </w:r>
       <w:r>
         <w:rPr>
@@ -222,10 +265,11 @@
         <w:t>Program.cs</w:t>
       </w:r>
       <w:r>
-        <w:t> file.</w:t>
-      </w:r>
-    </w:p>
-    <w:p>
+        <w:t xml:space="preserve"> file, include these namespaces.</w:t>
+      </w:r>
+      <w:r>
+        <w:br/>
+      </w:r>
       <w:r>
         <w:rPr>
           <w:b/>
@@ -234,50 +278,76 @@
         <w:t>C#</w:t>
       </w:r>
     </w:p>
+    <w:tbl>
+      <w:tblPr>
+        <w:tblStyle w:val="TableGrid"/>
+        <w:tblW w:w="0" w:type="auto"/>
+        <w:tblLook w:val="04A0" w:firstRow="1" w:lastRow="0" w:firstColumn="1" w:lastColumn="0" w:noHBand="0" w:noVBand="1"/>
+      </w:tblPr>
+      <w:tblGrid>
+        <w:gridCol w:w="9350"/>
+      </w:tblGrid>
+      <w:tr>
+        <w:tc>
+          <w:tcPr>
+            <w:tcW w:w="9350" w:type="dxa"/>
+          </w:tcPr>
+          <w:p>
+            <w:r>
+              <w:rPr>
+                <w:b/>
+                <w:bCs/>
+              </w:rPr>
+              <w:t>using</w:t>
+            </w:r>
+            <w:r>
+              <w:t xml:space="preserve"> Syncfusion.HtmlConverter;</w:t>
+            </w:r>
+          </w:p>
+          <w:p>
+            <w:r>
+              <w:rPr>
+                <w:b/>
+                <w:bCs/>
+              </w:rPr>
+              <w:t>using</w:t>
+            </w:r>
+            <w:r>
+              <w:t xml:space="preserve"> Syncfusion.Pdf;</w:t>
+            </w:r>
+          </w:p>
+        </w:tc>
+      </w:tr>
+    </w:tbl>
+    <w:p/>
     <w:p>
-      <w:r>
+      <w:pPr>
         <w:rPr>
           <w:b/>
           <w:bCs/>
         </w:rPr>
-        <w:t>using</w:t>
-      </w:r>
-      <w:r>
-        <w:t xml:space="preserve"> Syncfusion.</w:t>
-      </w:r>
-      <w:proofErr w:type="gramStart"/>
-      <w:r>
-        <w:t>HtmlConverter;</w:t>
-      </w:r>
-      <w:proofErr w:type="gramEnd"/>
-    </w:p>
-    <w:p>
+      </w:pPr>
+      <w:r>
+        <w:t>4.</w:t>
+      </w:r>
+      <w:r>
+        <w:t xml:space="preserve"> </w:t>
+      </w:r>
       <w:r>
         <w:rPr>
           <w:b/>
           <w:bCs/>
         </w:rPr>
-        <w:t>using</w:t>
-      </w:r>
-      <w:r>
-        <w:t xml:space="preserve"> Syncfusion.</w:t>
-      </w:r>
-      <w:proofErr w:type="gramStart"/>
-      <w:r>
-        <w:t>Pdf;</w:t>
-      </w:r>
-      <w:proofErr w:type="gramEnd"/>
-    </w:p>
-    <w:p>
-      <w:pPr>
-        <w:pStyle w:val="ListParagraph"/>
-        <w:numPr>
-          <w:ilvl w:val="0"/>
-          <w:numId w:val="1"/>
-        </w:numPr>
-      </w:pPr>
-      <w:r>
-        <w:t>Use the following code sample in </w:t>
+        <w:t>Implement the Conversion Logic</w:t>
+      </w:r>
+      <w:r>
+        <w:t>:</w:t>
+      </w:r>
+      <w:r>
+        <w:t xml:space="preserve"> </w:t>
+      </w:r>
+      <w:r>
+        <w:t xml:space="preserve">Use the following code snippet in </w:t>
       </w:r>
       <w:r>
         <w:rPr>
@@ -287,7 +357,10 @@
         <w:t>Program.cs</w:t>
       </w:r>
       <w:r>
-        <w:t> to convert MHTML files into PDF document.</w:t>
+        <w:t xml:space="preserve"> to convert an MHTML file to a PDF document</w:t>
+      </w:r>
+      <w:r>
+        <w:t>.</w:t>
       </w:r>
       <w:r>
         <w:br/>
@@ -300,135 +373,89 @@
         <w:t>C#</w:t>
       </w:r>
     </w:p>
-    <w:p>
-      <w:r>
-        <w:t>// Initialize HTML to PDF converter</w:t>
-      </w:r>
-    </w:p>
-    <w:p>
-      <w:r>
-        <w:t xml:space="preserve">HtmlToPdfConverter htmlConverter = </w:t>
-      </w:r>
-      <w:r>
-        <w:rPr>
-          <w:b/>
-          <w:bCs/>
-        </w:rPr>
-        <w:t>new</w:t>
-      </w:r>
-      <w:r>
-        <w:t xml:space="preserve"> </w:t>
-      </w:r>
-      <w:proofErr w:type="gramStart"/>
-      <w:r>
-        <w:t>HtmlToPdfConverter();</w:t>
-      </w:r>
-      <w:proofErr w:type="gramEnd"/>
-    </w:p>
+    <w:tbl>
+      <w:tblPr>
+        <w:tblStyle w:val="TableGrid"/>
+        <w:tblW w:w="0" w:type="auto"/>
+        <w:tblLook w:val="04A0" w:firstRow="1" w:lastRow="0" w:firstColumn="1" w:lastColumn="0" w:noHBand="0" w:noVBand="1"/>
+      </w:tblPr>
+      <w:tblGrid>
+        <w:gridCol w:w="9350"/>
+      </w:tblGrid>
+      <w:tr>
+        <w:tc>
+          <w:tcPr>
+            <w:tcW w:w="9350" w:type="dxa"/>
+          </w:tcPr>
+          <w:p>
+            <w:r>
+              <w:t>// Initialize HTML to PDF converter</w:t>
+            </w:r>
+          </w:p>
+          <w:p>
+            <w:r>
+              <w:t>HtmlToPdfConverter htmlConverter = new HtmlToPdfConverter();</w:t>
+            </w:r>
+          </w:p>
+          <w:p/>
+          <w:p>
+            <w:r>
+              <w:t>// Convert the MHTML content to PDF</w:t>
+            </w:r>
+          </w:p>
+          <w:p>
+            <w:r>
+              <w:t>PdfDocument document = htmlConverter.Convert("Data/Input.mhtml");</w:t>
+            </w:r>
+          </w:p>
+          <w:p/>
+          <w:p>
+            <w:r>
+              <w:t>// Save the PDF document to a file</w:t>
+            </w:r>
+          </w:p>
+          <w:p>
+            <w:r>
+              <w:t>using (FileStream outputFileStream = new FileStream("Output.pdf", FileMode.Create, FileAccess.ReadWrite))</w:t>
+            </w:r>
+          </w:p>
+          <w:p>
+            <w:r>
+              <w:t>{</w:t>
+            </w:r>
+          </w:p>
+          <w:p>
+            <w:r>
+              <w:t xml:space="preserve">    document.Save(outputFileStream);</w:t>
+            </w:r>
+          </w:p>
+          <w:p>
+            <w:r>
+              <w:t>}</w:t>
+            </w:r>
+          </w:p>
+          <w:p/>
+          <w:p>
+            <w:r>
+              <w:t>// Close the PDF document</w:t>
+            </w:r>
+          </w:p>
+          <w:p>
+            <w:r>
+              <w:t>document.Close(true);</w:t>
+            </w:r>
+          </w:p>
+        </w:tc>
+      </w:tr>
+    </w:tbl>
     <w:p/>
     <w:p>
       <w:r>
-        <w:t>// Convert the MHTML content to PDF</w:t>
-      </w:r>
-    </w:p>
-    <w:p>
-      <w:r>
-        <w:t>PdfDocument document = htmlConverter.Convert("Data/Input.mhtml"</w:t>
-      </w:r>
-      <w:proofErr w:type="gramStart"/>
-      <w:r>
-        <w:t>);</w:t>
-      </w:r>
-      <w:proofErr w:type="gramEnd"/>
-    </w:p>
-    <w:p/>
-    <w:p>
-      <w:r>
-        <w:t>// Save the PDF document to a file</w:t>
-      </w:r>
-    </w:p>
-    <w:p>
-      <w:r>
-        <w:rPr>
-          <w:b/>
-          <w:bCs/>
-        </w:rPr>
-        <w:t>using</w:t>
-      </w:r>
-      <w:r>
-        <w:t xml:space="preserve"> (FileStream outputFileStream = </w:t>
-      </w:r>
-      <w:r>
-        <w:rPr>
-          <w:b/>
-          <w:bCs/>
-        </w:rPr>
-        <w:t>new</w:t>
+        <w:lastRenderedPageBreak/>
+        <w:t>A complete working sample can be downloaded from </w:t>
       </w:r>
       <w:r>
         <w:t xml:space="preserve"> </w:t>
-      </w:r>
-      <w:proofErr w:type="gramStart"/>
-      <w:r>
-        <w:t>FileStream(</w:t>
-      </w:r>
-      <w:proofErr w:type="gramEnd"/>
-      <w:r>
-        <w:t>"Output.pdf", FileMode.Create, FileAccess.ReadWrite))</w:t>
-      </w:r>
-    </w:p>
-    <w:p>
-      <w:r>
-        <w:t>{</w:t>
-      </w:r>
-    </w:p>
-    <w:p>
-      <w:r>
-        <w:lastRenderedPageBreak/>
-        <w:t xml:space="preserve">   </w:t>
-      </w:r>
-      <w:proofErr w:type="gramStart"/>
-      <w:r>
-        <w:t>document.Save</w:t>
-      </w:r>
-      <w:proofErr w:type="gramEnd"/>
-      <w:r>
-        <w:t>(outputFileStream</w:t>
-      </w:r>
-      <w:proofErr w:type="gramStart"/>
-      <w:r>
-        <w:t>);</w:t>
-      </w:r>
-      <w:proofErr w:type="gramEnd"/>
-    </w:p>
-    <w:p>
-      <w:r>
-        <w:t>}</w:t>
-      </w:r>
-    </w:p>
-    <w:p>
-      <w:r>
-        <w:t>// Close the PDF document</w:t>
-      </w:r>
-    </w:p>
-    <w:p>
-      <w:proofErr w:type="gramStart"/>
-      <w:r>
-        <w:t>document.Close</w:t>
-      </w:r>
-      <w:proofErr w:type="gramEnd"/>
-      <w:r>
-        <w:t>(true</w:t>
-      </w:r>
-      <w:proofErr w:type="gramStart"/>
-      <w:r>
-        <w:t>);</w:t>
-      </w:r>
-      <w:proofErr w:type="gramEnd"/>
-    </w:p>
-    <w:p>
-      <w:r>
-        <w:t>A complete working sample is available for download from </w:t>
       </w:r>
       <w:hyperlink r:id="rId11" w:tgtFrame="_blank" w:history="1">
         <w:r>
@@ -446,13 +473,19 @@
     </w:p>
     <w:p>
       <w:r>
-        <w:t>By executing the program, you will generate the following PDF document.</w:t>
+        <w:t>By executing the program, the output PDF document will be generated as shown below</w:t>
+      </w:r>
+      <w:r>
+        <w:t>:</w:t>
       </w:r>
     </w:p>
     <w:p>
       <w:r>
+        <w:rPr>
+          <w:noProof/>
+        </w:rPr>
         <w:drawing>
-          <wp:inline distT="0" distB="0" distL="0" distR="0" wp14:anchorId="6373BC46" wp14:editId="7A64A00B">
+          <wp:inline distT="0" distB="0" distL="0" distR="0" wp14:anchorId="6373BC46" wp14:editId="0C3BF518">
             <wp:extent cx="5943600" cy="2609850"/>
             <wp:effectExtent l="0" t="0" r="0" b="0"/>
             <wp:docPr id="298939539" name="Picture 4"/>
@@ -622,7 +655,6 @@
     </w:p>
     <w:p>
       <w:r>
-        <w:lastRenderedPageBreak/>
         <w:t>If you have any queries or require clarifications, please let us know in the comments section below. You can also contact us through our </w:t>
       </w:r>
       <w:hyperlink r:id="rId20" w:tgtFrame="_blank" w:history="1">
@@ -1852,6 +1884,37 @@
       <w:shd w:val="clear" w:color="auto" w:fill="E1DFDD"/>
     </w:rPr>
   </w:style>
+  <w:style w:type="character" w:styleId="FollowedHyperlink">
+    <w:name w:val="FollowedHyperlink"/>
+    <w:basedOn w:val="DefaultParagraphFont"/>
+    <w:uiPriority w:val="99"/>
+    <w:semiHidden/>
+    <w:unhideWhenUsed/>
+    <w:rsid w:val="0013749F"/>
+    <w:rPr>
+      <w:color w:val="96607D" w:themeColor="followedHyperlink"/>
+      <w:u w:val="single"/>
+    </w:rPr>
+  </w:style>
+  <w:style w:type="table" w:styleId="TableGrid">
+    <w:name w:val="Table Grid"/>
+    <w:basedOn w:val="TableNormal"/>
+    <w:uiPriority w:val="39"/>
+    <w:rsid w:val="0013749F"/>
+    <w:pPr>
+      <w:spacing w:after="0" w:line="240" w:lineRule="auto"/>
+    </w:pPr>
+    <w:tblPr>
+      <w:tblBorders>
+        <w:top w:val="single" w:sz="4" w:space="0" w:color="auto"/>
+        <w:left w:val="single" w:sz="4" w:space="0" w:color="auto"/>
+        <w:bottom w:val="single" w:sz="4" w:space="0" w:color="auto"/>
+        <w:right w:val="single" w:sz="4" w:space="0" w:color="auto"/>
+        <w:insideH w:val="single" w:sz="4" w:space="0" w:color="auto"/>
+        <w:insideV w:val="single" w:sz="4" w:space="0" w:color="auto"/>
+      </w:tblBorders>
+    </w:tblPr>
+  </w:style>
 </w:styles>
 </file>
 

</xml_diff>